<commit_message>
extract media from docx
</commit_message>
<xml_diff>
--- a/input/cpc/cpc03-CG.docx
+++ b/input/cpc/cpc03-CG.docx
@@ -14,6 +14,7 @@
           <w:szCs w:val="48"/>
         </w:rPr>
       </w:pPr>
+      <w:proofErr w:type="gramStart"/>
       <w:r>
         <w:rPr>
           <w:rFonts w:ascii="Lato" w:eastAsia="Times New Roman" w:hAnsi="Lato" w:cs="Lato"/>
@@ -24,6 +25,7 @@
         </w:rPr>
         <w:t>Procedure :</w:t>
       </w:r>
+      <w:proofErr w:type="gramEnd"/>
     </w:p>
     <w:p>
       <w:pPr>
@@ -44,47 +46,171 @@
           <w:sz w:val="24"/>
           <w:szCs w:val="24"/>
         </w:rPr>
-        <w:t>&lt;Section|Preparation and Environment&gt;</w:t>
-      </w:r>
-    </w:p>
-    <w:p>
-      <w:pPr>
-        <w:spacing w:after="0" w:line="240" w:lineRule="auto"/>
-        <w:rPr>
-          <w:rFonts w:ascii="Lato" w:eastAsia="Times New Roman" w:hAnsi="Lato" w:cs="Lato"/>
-          <w:color w:val="000000"/>
-          <w:sz w:val="24"/>
-          <w:szCs w:val="24"/>
-        </w:rPr>
-      </w:pPr>
-      <w:r>
-        <w:rPr>
-          <w:rFonts w:ascii="Lato" w:eastAsia="Times New Roman" w:hAnsi="Lato" w:cs="Lato"/>
-          <w:color w:val="000000"/>
-          <w:sz w:val="24"/>
-          <w:szCs w:val="24"/>
-        </w:rPr>
-        <w:t>The structure { PDB-ID: 5xm9| structure} was downloaded from the PDB. The chains A-D, G, and H were deleted and the DNA substrate was changed to RNA.</w:t>
-      </w:r>
-    </w:p>
-    <w:p>
-      <w:pPr>
-        <w:spacing w:after="0" w:line="240" w:lineRule="auto"/>
-        <w:rPr>
-          <w:rFonts w:ascii="Lato" w:eastAsia="Times New Roman" w:hAnsi="Lato" w:cs="Lato"/>
-          <w:color w:val="000000"/>
-          <w:sz w:val="24"/>
-          <w:szCs w:val="24"/>
-        </w:rPr>
-      </w:pPr>
-      <w:r>
-        <w:rPr>
-          <w:rFonts w:ascii="Lato" w:eastAsia="Times New Roman" w:hAnsi="Lato" w:cs="Lato"/>
-          <w:color w:val="000000"/>
-          <w:sz w:val="24"/>
-          <w:szCs w:val="24"/>
-        </w:rPr>
-        <w:t>The complex was embedded in a {cubic|box type} water box using {TIP3P|water type} with a minimal shell of {15 Å|shell radius} around the solute. {150 mM NaCl| ions} and {20 mM hexahydrated Mg2+|ions} were added.</w:t>
+        <w:t>&lt;</w:t>
+      </w:r>
+      <w:proofErr w:type="spellStart"/>
+      <w:r>
+        <w:rPr>
+          <w:rFonts w:ascii="Lato" w:eastAsia="Times New Roman" w:hAnsi="Lato" w:cs="Lato"/>
+          <w:b/>
+          <w:bCs/>
+          <w:color w:val="000000"/>
+          <w:sz w:val="24"/>
+          <w:szCs w:val="24"/>
+        </w:rPr>
+        <w:t>Section|Preparation</w:t>
+      </w:r>
+      <w:proofErr w:type="spellEnd"/>
+      <w:r>
+        <w:rPr>
+          <w:rFonts w:ascii="Lato" w:eastAsia="Times New Roman" w:hAnsi="Lato" w:cs="Lato"/>
+          <w:b/>
+          <w:bCs/>
+          <w:color w:val="000000"/>
+          <w:sz w:val="24"/>
+          <w:szCs w:val="24"/>
+        </w:rPr>
+        <w:t xml:space="preserve"> and Environment&gt;</w:t>
+      </w:r>
+    </w:p>
+    <w:p>
+      <w:pPr>
+        <w:spacing w:after="0" w:line="240" w:lineRule="auto"/>
+        <w:rPr>
+          <w:rFonts w:ascii="Lato" w:eastAsia="Times New Roman" w:hAnsi="Lato" w:cs="Lato"/>
+          <w:color w:val="000000"/>
+          <w:sz w:val="24"/>
+          <w:szCs w:val="24"/>
+        </w:rPr>
+      </w:pPr>
+      <w:r>
+        <w:rPr>
+          <w:rFonts w:ascii="Lato" w:eastAsia="Times New Roman" w:hAnsi="Lato" w:cs="Lato"/>
+          <w:color w:val="000000"/>
+          <w:sz w:val="24"/>
+          <w:szCs w:val="24"/>
+        </w:rPr>
+        <w:t xml:space="preserve">The structure </w:t>
+      </w:r>
+      <w:proofErr w:type="gramStart"/>
+      <w:r>
+        <w:rPr>
+          <w:rFonts w:ascii="Lato" w:eastAsia="Times New Roman" w:hAnsi="Lato" w:cs="Lato"/>
+          <w:color w:val="000000"/>
+          <w:sz w:val="24"/>
+          <w:szCs w:val="24"/>
+        </w:rPr>
+        <w:t>{ PDB</w:t>
+      </w:r>
+      <w:proofErr w:type="gramEnd"/>
+      <w:r>
+        <w:rPr>
+          <w:rFonts w:ascii="Lato" w:eastAsia="Times New Roman" w:hAnsi="Lato" w:cs="Lato"/>
+          <w:color w:val="000000"/>
+          <w:sz w:val="24"/>
+          <w:szCs w:val="24"/>
+        </w:rPr>
+        <w:t xml:space="preserve">-ID: 5xm9| structure} was downloaded from the PDB. The chains A-D, G, and H were </w:t>
+      </w:r>
+      <w:proofErr w:type="gramStart"/>
+      <w:r>
+        <w:rPr>
+          <w:rFonts w:ascii="Lato" w:eastAsia="Times New Roman" w:hAnsi="Lato" w:cs="Lato"/>
+          <w:color w:val="000000"/>
+          <w:sz w:val="24"/>
+          <w:szCs w:val="24"/>
+        </w:rPr>
+        <w:t>deleted</w:t>
+      </w:r>
+      <w:proofErr w:type="gramEnd"/>
+      <w:r>
+        <w:rPr>
+          <w:rFonts w:ascii="Lato" w:eastAsia="Times New Roman" w:hAnsi="Lato" w:cs="Lato"/>
+          <w:color w:val="000000"/>
+          <w:sz w:val="24"/>
+          <w:szCs w:val="24"/>
+        </w:rPr>
+        <w:t xml:space="preserve"> and the DNA substrate was changed to RNA.</w:t>
+      </w:r>
+    </w:p>
+    <w:p>
+      <w:pPr>
+        <w:spacing w:after="0" w:line="240" w:lineRule="auto"/>
+        <w:rPr>
+          <w:rFonts w:ascii="Lato" w:eastAsia="Times New Roman" w:hAnsi="Lato" w:cs="Lato"/>
+          <w:color w:val="000000"/>
+          <w:sz w:val="24"/>
+          <w:szCs w:val="24"/>
+        </w:rPr>
+      </w:pPr>
+      <w:r>
+        <w:rPr>
+          <w:rFonts w:ascii="Lato" w:eastAsia="Times New Roman" w:hAnsi="Lato" w:cs="Lato"/>
+          <w:color w:val="000000"/>
+          <w:sz w:val="24"/>
+          <w:szCs w:val="24"/>
+        </w:rPr>
+        <w:t>The complex was embedded in a {</w:t>
+      </w:r>
+      <w:proofErr w:type="spellStart"/>
+      <w:r>
+        <w:rPr>
+          <w:rFonts w:ascii="Lato" w:eastAsia="Times New Roman" w:hAnsi="Lato" w:cs="Lato"/>
+          <w:color w:val="000000"/>
+          <w:sz w:val="24"/>
+          <w:szCs w:val="24"/>
+        </w:rPr>
+        <w:t>cubic|box</w:t>
+      </w:r>
+      <w:proofErr w:type="spellEnd"/>
+      <w:r>
+        <w:rPr>
+          <w:rFonts w:ascii="Lato" w:eastAsia="Times New Roman" w:hAnsi="Lato" w:cs="Lato"/>
+          <w:color w:val="000000"/>
+          <w:sz w:val="24"/>
+          <w:szCs w:val="24"/>
+        </w:rPr>
+        <w:t xml:space="preserve"> type} water box using {TIP3P|water type} with a minimal shell of {15 </w:t>
+      </w:r>
+      <w:proofErr w:type="spellStart"/>
+      <w:r>
+        <w:rPr>
+          <w:rFonts w:ascii="Lato" w:eastAsia="Times New Roman" w:hAnsi="Lato" w:cs="Lato"/>
+          <w:color w:val="000000"/>
+          <w:sz w:val="24"/>
+          <w:szCs w:val="24"/>
+        </w:rPr>
+        <w:t>Å|shell</w:t>
+      </w:r>
+      <w:proofErr w:type="spellEnd"/>
+      <w:r>
+        <w:rPr>
+          <w:rFonts w:ascii="Lato" w:eastAsia="Times New Roman" w:hAnsi="Lato" w:cs="Lato"/>
+          <w:color w:val="000000"/>
+          <w:sz w:val="24"/>
+          <w:szCs w:val="24"/>
+        </w:rPr>
+        <w:t xml:space="preserve"> radius} around the solute. {150 mM NaCl| ions} and {20 mM </w:t>
+      </w:r>
+      <w:proofErr w:type="spellStart"/>
+      <w:r>
+        <w:rPr>
+          <w:rFonts w:ascii="Lato" w:eastAsia="Times New Roman" w:hAnsi="Lato" w:cs="Lato"/>
+          <w:color w:val="000000"/>
+          <w:sz w:val="24"/>
+          <w:szCs w:val="24"/>
+        </w:rPr>
+        <w:t>hexahydrated</w:t>
+      </w:r>
+      <w:proofErr w:type="spellEnd"/>
+      <w:r>
+        <w:rPr>
+          <w:rFonts w:ascii="Lato" w:eastAsia="Times New Roman" w:hAnsi="Lato" w:cs="Lato"/>
+          <w:color w:val="000000"/>
+          <w:sz w:val="24"/>
+          <w:szCs w:val="24"/>
+        </w:rPr>
+        <w:t xml:space="preserve"> Mg2+|ions} were added.</w:t>
       </w:r>
     </w:p>
     <w:p>
@@ -144,7 +270,47 @@
           <w:sz w:val="24"/>
           <w:szCs w:val="24"/>
         </w:rPr>
-        <w:t>The monovalent ions were treated with the {Joung-Chetham parameters for monovalent ions|parameters} and the Mg</w:t>
+        <w:t>The monovalent ions were treated with the {</w:t>
+      </w:r>
+      <w:proofErr w:type="spellStart"/>
+      <w:r>
+        <w:rPr>
+          <w:rFonts w:ascii="Lato" w:eastAsia="Times New Roman" w:hAnsi="Lato" w:cs="Lato"/>
+          <w:color w:val="000000"/>
+          <w:sz w:val="24"/>
+          <w:szCs w:val="24"/>
+        </w:rPr>
+        <w:t>Joung-Chetham</w:t>
+      </w:r>
+      <w:proofErr w:type="spellEnd"/>
+      <w:r>
+        <w:rPr>
+          <w:rFonts w:ascii="Lato" w:eastAsia="Times New Roman" w:hAnsi="Lato" w:cs="Lato"/>
+          <w:color w:val="000000"/>
+          <w:sz w:val="24"/>
+          <w:szCs w:val="24"/>
+        </w:rPr>
+        <w:t xml:space="preserve"> parameters for monovalent </w:t>
+      </w:r>
+      <w:proofErr w:type="spellStart"/>
+      <w:r>
+        <w:rPr>
+          <w:rFonts w:ascii="Lato" w:eastAsia="Times New Roman" w:hAnsi="Lato" w:cs="Lato"/>
+          <w:color w:val="000000"/>
+          <w:sz w:val="24"/>
+          <w:szCs w:val="24"/>
+        </w:rPr>
+        <w:t>ions|parameters</w:t>
+      </w:r>
+      <w:proofErr w:type="spellEnd"/>
+      <w:r>
+        <w:rPr>
+          <w:rFonts w:ascii="Lato" w:eastAsia="Times New Roman" w:hAnsi="Lato" w:cs="Lato"/>
+          <w:color w:val="000000"/>
+          <w:sz w:val="24"/>
+          <w:szCs w:val="24"/>
+        </w:rPr>
+        <w:t>} and the Mg</w:t>
       </w:r>
       <w:r>
         <w:rPr>
@@ -163,27 +329,227 @@
           <w:sz w:val="24"/>
           <w:szCs w:val="24"/>
         </w:rPr>
-        <w:t> ions were treated with the {Li-Merz parameters for two-fold positively charged metal ions|parameters}.</w:t>
-      </w:r>
-    </w:p>
-    <w:p>
-      <w:pPr>
-        <w:spacing w:after="0" w:line="240" w:lineRule="auto"/>
-        <w:rPr>
-          <w:rFonts w:ascii="Lato" w:eastAsia="Times New Roman" w:hAnsi="Lato" w:cs="Lato"/>
-          <w:color w:val="000000"/>
-          <w:sz w:val="24"/>
-          <w:szCs w:val="24"/>
-        </w:rPr>
-      </w:pPr>
-      <w:r>
-        <w:rPr>
-          <w:rFonts w:ascii="Lato" w:eastAsia="Times New Roman" w:hAnsi="Lato" w:cs="Lato"/>
-          <w:color w:val="000000"/>
-          <w:sz w:val="24"/>
-          <w:szCs w:val="24"/>
-        </w:rPr>
-        <w:t>The time step for all MD simulations was set to {2 fs|dt} with a direct space, nonbonded cutoff of {9 Å|cut}. During the {production|period}, the time step for all MD simulations was set to {4 fs|dt} as hydrogen mass repartitioning was used with a direct-space, non-bonded cutoff of {8 Å|cut}. &lt;elif|membrane simulation|e|false&gt;, the time step for all MD simulations was set to {4 fs|dt} as hydrogen mass repartitioning was used with a direct-space, non-bonded cutoff of {8 Å|cut}.</w:t>
+        <w:t xml:space="preserve"> ions were treated with the {Li-Merz parameters for two-fold positively charged metal </w:t>
+      </w:r>
+      <w:proofErr w:type="spellStart"/>
+      <w:r>
+        <w:rPr>
+          <w:rFonts w:ascii="Lato" w:eastAsia="Times New Roman" w:hAnsi="Lato" w:cs="Lato"/>
+          <w:color w:val="000000"/>
+          <w:sz w:val="24"/>
+          <w:szCs w:val="24"/>
+        </w:rPr>
+        <w:t>ions|parameters</w:t>
+      </w:r>
+      <w:proofErr w:type="spellEnd"/>
+      <w:r>
+        <w:rPr>
+          <w:rFonts w:ascii="Lato" w:eastAsia="Times New Roman" w:hAnsi="Lato" w:cs="Lato"/>
+          <w:color w:val="000000"/>
+          <w:sz w:val="24"/>
+          <w:szCs w:val="24"/>
+        </w:rPr>
+        <w:t>}.</w:t>
+      </w:r>
+    </w:p>
+    <w:p>
+      <w:pPr>
+        <w:spacing w:after="0" w:line="240" w:lineRule="auto"/>
+        <w:rPr>
+          <w:rFonts w:ascii="Lato" w:eastAsia="Times New Roman" w:hAnsi="Lato" w:cs="Lato"/>
+          <w:color w:val="000000"/>
+          <w:sz w:val="24"/>
+          <w:szCs w:val="24"/>
+        </w:rPr>
+      </w:pPr>
+      <w:r>
+        <w:rPr>
+          <w:rFonts w:ascii="Lato" w:eastAsia="Times New Roman" w:hAnsi="Lato" w:cs="Lato"/>
+          <w:color w:val="000000"/>
+          <w:sz w:val="24"/>
+          <w:szCs w:val="24"/>
+        </w:rPr>
+        <w:t xml:space="preserve">The time step for all MD simulations was set to {2 </w:t>
+      </w:r>
+      <w:proofErr w:type="spellStart"/>
+      <w:r>
+        <w:rPr>
+          <w:rFonts w:ascii="Lato" w:eastAsia="Times New Roman" w:hAnsi="Lato" w:cs="Lato"/>
+          <w:color w:val="000000"/>
+          <w:sz w:val="24"/>
+          <w:szCs w:val="24"/>
+        </w:rPr>
+        <w:t>fs|dt</w:t>
+      </w:r>
+      <w:proofErr w:type="spellEnd"/>
+      <w:r>
+        <w:rPr>
+          <w:rFonts w:ascii="Lato" w:eastAsia="Times New Roman" w:hAnsi="Lato" w:cs="Lato"/>
+          <w:color w:val="000000"/>
+          <w:sz w:val="24"/>
+          <w:szCs w:val="24"/>
+        </w:rPr>
+        <w:t xml:space="preserve">} with a direct space, nonbonded cutoff of {9 </w:t>
+      </w:r>
+      <w:proofErr w:type="spellStart"/>
+      <w:r>
+        <w:rPr>
+          <w:rFonts w:ascii="Lato" w:eastAsia="Times New Roman" w:hAnsi="Lato" w:cs="Lato"/>
+          <w:color w:val="000000"/>
+          <w:sz w:val="24"/>
+          <w:szCs w:val="24"/>
+        </w:rPr>
+        <w:t>Å|cut</w:t>
+      </w:r>
+      <w:proofErr w:type="spellEnd"/>
+      <w:r>
+        <w:rPr>
+          <w:rFonts w:ascii="Lato" w:eastAsia="Times New Roman" w:hAnsi="Lato" w:cs="Lato"/>
+          <w:color w:val="000000"/>
+          <w:sz w:val="24"/>
+          <w:szCs w:val="24"/>
+        </w:rPr>
+        <w:t>}. During the {</w:t>
+      </w:r>
+      <w:proofErr w:type="spellStart"/>
+      <w:r>
+        <w:rPr>
+          <w:rFonts w:ascii="Lato" w:eastAsia="Times New Roman" w:hAnsi="Lato" w:cs="Lato"/>
+          <w:color w:val="000000"/>
+          <w:sz w:val="24"/>
+          <w:szCs w:val="24"/>
+        </w:rPr>
+        <w:t>production|period</w:t>
+      </w:r>
+      <w:proofErr w:type="spellEnd"/>
+      <w:r>
+        <w:rPr>
+          <w:rFonts w:ascii="Lato" w:eastAsia="Times New Roman" w:hAnsi="Lato" w:cs="Lato"/>
+          <w:color w:val="000000"/>
+          <w:sz w:val="24"/>
+          <w:szCs w:val="24"/>
+        </w:rPr>
+        <w:t xml:space="preserve">}, the time step for all MD simulations was set to {4 </w:t>
+      </w:r>
+      <w:proofErr w:type="spellStart"/>
+      <w:r>
+        <w:rPr>
+          <w:rFonts w:ascii="Lato" w:eastAsia="Times New Roman" w:hAnsi="Lato" w:cs="Lato"/>
+          <w:color w:val="000000"/>
+          <w:sz w:val="24"/>
+          <w:szCs w:val="24"/>
+        </w:rPr>
+        <w:t>fs|dt</w:t>
+      </w:r>
+      <w:proofErr w:type="spellEnd"/>
+      <w:r>
+        <w:rPr>
+          <w:rFonts w:ascii="Lato" w:eastAsia="Times New Roman" w:hAnsi="Lato" w:cs="Lato"/>
+          <w:color w:val="000000"/>
+          <w:sz w:val="24"/>
+          <w:szCs w:val="24"/>
+        </w:rPr>
+        <w:t xml:space="preserve">} as hydrogen mass repartitioning was used with a direct-space, non-bonded cutoff of {8 </w:t>
+      </w:r>
+      <w:proofErr w:type="spellStart"/>
+      <w:r>
+        <w:rPr>
+          <w:rFonts w:ascii="Lato" w:eastAsia="Times New Roman" w:hAnsi="Lato" w:cs="Lato"/>
+          <w:color w:val="000000"/>
+          <w:sz w:val="24"/>
+          <w:szCs w:val="24"/>
+        </w:rPr>
+        <w:t>Å|cut</w:t>
+      </w:r>
+      <w:proofErr w:type="spellEnd"/>
+      <w:r>
+        <w:rPr>
+          <w:rFonts w:ascii="Lato" w:eastAsia="Times New Roman" w:hAnsi="Lato" w:cs="Lato"/>
+          <w:color w:val="000000"/>
+          <w:sz w:val="24"/>
+          <w:szCs w:val="24"/>
+        </w:rPr>
+        <w:t>}. &lt;</w:t>
+      </w:r>
+      <w:proofErr w:type="spellStart"/>
+      <w:r>
+        <w:rPr>
+          <w:rFonts w:ascii="Lato" w:eastAsia="Times New Roman" w:hAnsi="Lato" w:cs="Lato"/>
+          <w:color w:val="000000"/>
+          <w:sz w:val="24"/>
+          <w:szCs w:val="24"/>
+        </w:rPr>
+        <w:t>elif|membrane</w:t>
+      </w:r>
+      <w:proofErr w:type="spellEnd"/>
+      <w:r>
+        <w:rPr>
+          <w:rFonts w:ascii="Lato" w:eastAsia="Times New Roman" w:hAnsi="Lato" w:cs="Lato"/>
+          <w:color w:val="000000"/>
+          <w:sz w:val="24"/>
+          <w:szCs w:val="24"/>
+        </w:rPr>
+        <w:t xml:space="preserve"> </w:t>
+      </w:r>
+      <w:proofErr w:type="spellStart"/>
+      <w:r>
+        <w:rPr>
+          <w:rFonts w:ascii="Lato" w:eastAsia="Times New Roman" w:hAnsi="Lato" w:cs="Lato"/>
+          <w:color w:val="000000"/>
+          <w:sz w:val="24"/>
+          <w:szCs w:val="24"/>
+        </w:rPr>
+        <w:t>simulation|e|false</w:t>
+      </w:r>
+      <w:proofErr w:type="spellEnd"/>
+      <w:r>
+        <w:rPr>
+          <w:rFonts w:ascii="Lato" w:eastAsia="Times New Roman" w:hAnsi="Lato" w:cs="Lato"/>
+          <w:color w:val="000000"/>
+          <w:sz w:val="24"/>
+          <w:szCs w:val="24"/>
+        </w:rPr>
+        <w:t xml:space="preserve">&gt;, the time step for all MD simulations was set to {4 </w:t>
+      </w:r>
+      <w:proofErr w:type="spellStart"/>
+      <w:r>
+        <w:rPr>
+          <w:rFonts w:ascii="Lato" w:eastAsia="Times New Roman" w:hAnsi="Lato" w:cs="Lato"/>
+          <w:color w:val="000000"/>
+          <w:sz w:val="24"/>
+          <w:szCs w:val="24"/>
+        </w:rPr>
+        <w:t>fs|dt</w:t>
+      </w:r>
+      <w:proofErr w:type="spellEnd"/>
+      <w:r>
+        <w:rPr>
+          <w:rFonts w:ascii="Lato" w:eastAsia="Times New Roman" w:hAnsi="Lato" w:cs="Lato"/>
+          <w:color w:val="000000"/>
+          <w:sz w:val="24"/>
+          <w:szCs w:val="24"/>
+        </w:rPr>
+        <w:t xml:space="preserve">} as hydrogen mass repartitioning was used with a direct-space, non-bonded cutoff of {8 </w:t>
+      </w:r>
+      <w:proofErr w:type="spellStart"/>
+      <w:r>
+        <w:rPr>
+          <w:rFonts w:ascii="Lato" w:eastAsia="Times New Roman" w:hAnsi="Lato" w:cs="Lato"/>
+          <w:color w:val="000000"/>
+          <w:sz w:val="24"/>
+          <w:szCs w:val="24"/>
+        </w:rPr>
+        <w:t>Å|cut</w:t>
+      </w:r>
+      <w:proofErr w:type="spellEnd"/>
+      <w:r>
+        <w:rPr>
+          <w:rFonts w:ascii="Lato" w:eastAsia="Times New Roman" w:hAnsi="Lato" w:cs="Lato"/>
+          <w:color w:val="000000"/>
+          <w:sz w:val="24"/>
+          <w:szCs w:val="24"/>
+        </w:rPr>
+        <w:t>}.</w:t>
       </w:r>
     </w:p>
     <w:p>
@@ -225,6 +591,81 @@
         </w:rPr>
         <w:t> </w:t>
       </w:r>
+    </w:p>
+    <w:p>
+      <w:pPr>
+        <w:spacing w:after="0" w:line="240" w:lineRule="auto"/>
+        <w:rPr>
+          <w:rFonts w:ascii="Lato" w:eastAsia="Times New Roman" w:hAnsi="Lato" w:cs="Lato"/>
+          <w:color w:val="000000"/>
+          <w:sz w:val="24"/>
+          <w:szCs w:val="24"/>
+        </w:rPr>
+      </w:pPr>
+      <w:r>
+        <w:rPr>
+          <w:noProof/>
+        </w:rPr>
+        <w:drawing>
+          <wp:inline distT="0" distB="0" distL="0" distR="0" wp14:anchorId="2A51744F" wp14:editId="7F817D82">
+            <wp:extent cx="1898650" cy="927100"/>
+            <wp:effectExtent l="0" t="0" r="6350" b="6350"/>
+            <wp:docPr id="1" name="Picture 1" descr="A picture containing graphical user interface&#10;&#10;Description automatically generated"/>
+            <wp:cNvGraphicFramePr>
+              <a:graphicFrameLocks xmlns:a="http://schemas.openxmlformats.org/drawingml/2006/main" noChangeAspect="1"/>
+            </wp:cNvGraphicFramePr>
+            <a:graphic xmlns:a="http://schemas.openxmlformats.org/drawingml/2006/main">
+              <a:graphicData uri="http://schemas.openxmlformats.org/drawingml/2006/picture">
+                <pic:pic xmlns:pic="http://schemas.openxmlformats.org/drawingml/2006/picture">
+                  <pic:nvPicPr>
+                    <pic:cNvPr id="1" name="Picture 1" descr="A picture containing graphical user interface&#10;&#10;Description automatically generated"/>
+                    <pic:cNvPicPr>
+                      <a:picLocks noChangeAspect="1" noChangeArrowheads="1"/>
+                    </pic:cNvPicPr>
+                  </pic:nvPicPr>
+                  <pic:blipFill>
+                    <a:blip r:embed="rId4">
+                      <a:extLst>
+                        <a:ext uri="{28A0092B-C50C-407E-A947-70E740481C1C}">
+                          <a14:useLocalDpi xmlns:a14="http://schemas.microsoft.com/office/drawing/2010/main" val="0"/>
+                        </a:ext>
+                      </a:extLst>
+                    </a:blip>
+                    <a:srcRect/>
+                    <a:stretch>
+                      <a:fillRect/>
+                    </a:stretch>
+                  </pic:blipFill>
+                  <pic:spPr bwMode="auto">
+                    <a:xfrm>
+                      <a:off x="0" y="0"/>
+                      <a:ext cx="1898650" cy="927100"/>
+                    </a:xfrm>
+                    <a:prstGeom prst="rect">
+                      <a:avLst/>
+                    </a:prstGeom>
+                    <a:noFill/>
+                    <a:ln>
+                      <a:noFill/>
+                    </a:ln>
+                  </pic:spPr>
+                </pic:pic>
+              </a:graphicData>
+            </a:graphic>
+          </wp:inline>
+        </w:drawing>
+      </w:r>
+    </w:p>
+    <w:p>
+      <w:pPr>
+        <w:spacing w:after="0" w:line="240" w:lineRule="auto"/>
+        <w:rPr>
+          <w:rFonts w:ascii="Lato" w:eastAsia="Times New Roman" w:hAnsi="Lato" w:cs="Lato"/>
+          <w:color w:val="000000"/>
+          <w:sz w:val="24"/>
+          <w:szCs w:val="24"/>
+        </w:rPr>
+      </w:pPr>
     </w:p>
     <w:p>
       <w:pPr>
@@ -245,27 +686,71 @@
           <w:sz w:val="24"/>
           <w:szCs w:val="24"/>
         </w:rPr>
-        <w:t>&lt;Section|Minimization&gt;</w:t>
-      </w:r>
-    </w:p>
-    <w:p>
-      <w:pPr>
-        <w:spacing w:after="0" w:line="240" w:lineRule="auto"/>
-        <w:rPr>
-          <w:rFonts w:ascii="Lato" w:eastAsia="Times New Roman" w:hAnsi="Lato" w:cs="Lato"/>
-          <w:color w:val="000000"/>
-          <w:sz w:val="24"/>
-          <w:szCs w:val="24"/>
-        </w:rPr>
-      </w:pPr>
-      <w:r>
-        <w:rPr>
-          <w:rFonts w:ascii="Lato" w:eastAsia="Times New Roman" w:hAnsi="Lato" w:cs="Lato"/>
-          <w:color w:val="000000"/>
-          <w:sz w:val="24"/>
-          <w:szCs w:val="24"/>
-        </w:rPr>
-        <w:t>At the beginning, {17,500|maxcyc} steps of steepest descent and conjugate gradient minimization were performed for each of the 10 replicas.</w:t>
+        <w:t>&lt;</w:t>
+      </w:r>
+      <w:proofErr w:type="spellStart"/>
+      <w:r>
+        <w:rPr>
+          <w:rFonts w:ascii="Lato" w:eastAsia="Times New Roman" w:hAnsi="Lato" w:cs="Lato"/>
+          <w:b/>
+          <w:bCs/>
+          <w:color w:val="000000"/>
+          <w:sz w:val="24"/>
+          <w:szCs w:val="24"/>
+        </w:rPr>
+        <w:t>Section|Minimization</w:t>
+      </w:r>
+      <w:proofErr w:type="spellEnd"/>
+      <w:r>
+        <w:rPr>
+          <w:rFonts w:ascii="Lato" w:eastAsia="Times New Roman" w:hAnsi="Lato" w:cs="Lato"/>
+          <w:b/>
+          <w:bCs/>
+          <w:color w:val="000000"/>
+          <w:sz w:val="24"/>
+          <w:szCs w:val="24"/>
+        </w:rPr>
+        <w:t>&gt;</w:t>
+      </w:r>
+    </w:p>
+    <w:p>
+      <w:pPr>
+        <w:spacing w:after="0" w:line="240" w:lineRule="auto"/>
+        <w:rPr>
+          <w:rFonts w:ascii="Lato" w:eastAsia="Times New Roman" w:hAnsi="Lato" w:cs="Lato"/>
+          <w:color w:val="000000"/>
+          <w:sz w:val="24"/>
+          <w:szCs w:val="24"/>
+        </w:rPr>
+      </w:pPr>
+      <w:r>
+        <w:rPr>
+          <w:rFonts w:ascii="Lato" w:eastAsia="Times New Roman" w:hAnsi="Lato" w:cs="Lato"/>
+          <w:color w:val="000000"/>
+          <w:sz w:val="24"/>
+          <w:szCs w:val="24"/>
+        </w:rPr>
+        <w:t xml:space="preserve">At the beginning, {17,500|maxcyc} steps of steepest descent and conjugate gradient minimization </w:t>
+      </w:r>
+      <w:proofErr w:type="gramStart"/>
+      <w:r>
+        <w:rPr>
+          <w:rFonts w:ascii="Lato" w:eastAsia="Times New Roman" w:hAnsi="Lato" w:cs="Lato"/>
+          <w:color w:val="000000"/>
+          <w:sz w:val="24"/>
+          <w:szCs w:val="24"/>
+        </w:rPr>
+        <w:t>were</w:t>
+      </w:r>
+      <w:proofErr w:type="gramEnd"/>
+      <w:r>
+        <w:rPr>
+          <w:rFonts w:ascii="Lato" w:eastAsia="Times New Roman" w:hAnsi="Lato" w:cs="Lato"/>
+          <w:color w:val="000000"/>
+          <w:sz w:val="24"/>
+          <w:szCs w:val="24"/>
+        </w:rPr>
+        <w:t xml:space="preserve"> performed for each of the 10 replicas.</w:t>
       </w:r>
     </w:p>
     <w:p>
@@ -366,27 +851,71 @@
           <w:sz w:val="24"/>
           <w:szCs w:val="24"/>
         </w:rPr>
-        <w:t>&lt;Section|Thermalization&gt;</w:t>
-      </w:r>
-    </w:p>
-    <w:p>
-      <w:pPr>
-        <w:spacing w:after="0" w:line="240" w:lineRule="auto"/>
-        <w:rPr>
-          <w:rFonts w:ascii="Lato" w:eastAsia="Times New Roman" w:hAnsi="Lato" w:cs="Lato"/>
-          <w:color w:val="000000"/>
-          <w:sz w:val="24"/>
-          <w:szCs w:val="24"/>
-        </w:rPr>
-      </w:pPr>
-      <w:r>
-        <w:rPr>
-          <w:rFonts w:ascii="Lato" w:eastAsia="Times New Roman" w:hAnsi="Lato" w:cs="Lato"/>
-          <w:color w:val="000000"/>
-          <w:sz w:val="24"/>
-          <w:szCs w:val="24"/>
-        </w:rPr>
-        <w:t>Thereafter, {50 ps|simulation time} of {NVT|MD} simulations were conducted.</w:t>
+        <w:t>&lt;</w:t>
+      </w:r>
+      <w:proofErr w:type="spellStart"/>
+      <w:r>
+        <w:rPr>
+          <w:rFonts w:ascii="Lato" w:eastAsia="Times New Roman" w:hAnsi="Lato" w:cs="Lato"/>
+          <w:b/>
+          <w:bCs/>
+          <w:color w:val="000000"/>
+          <w:sz w:val="24"/>
+          <w:szCs w:val="24"/>
+        </w:rPr>
+        <w:t>Section|Thermalization</w:t>
+      </w:r>
+      <w:proofErr w:type="spellEnd"/>
+      <w:r>
+        <w:rPr>
+          <w:rFonts w:ascii="Lato" w:eastAsia="Times New Roman" w:hAnsi="Lato" w:cs="Lato"/>
+          <w:b/>
+          <w:bCs/>
+          <w:color w:val="000000"/>
+          <w:sz w:val="24"/>
+          <w:szCs w:val="24"/>
+        </w:rPr>
+        <w:t>&gt;</w:t>
+      </w:r>
+    </w:p>
+    <w:p>
+      <w:pPr>
+        <w:spacing w:after="0" w:line="240" w:lineRule="auto"/>
+        <w:rPr>
+          <w:rFonts w:ascii="Lato" w:eastAsia="Times New Roman" w:hAnsi="Lato" w:cs="Lato"/>
+          <w:color w:val="000000"/>
+          <w:sz w:val="24"/>
+          <w:szCs w:val="24"/>
+        </w:rPr>
+      </w:pPr>
+      <w:r>
+        <w:rPr>
+          <w:rFonts w:ascii="Lato" w:eastAsia="Times New Roman" w:hAnsi="Lato" w:cs="Lato"/>
+          <w:color w:val="000000"/>
+          <w:sz w:val="24"/>
+          <w:szCs w:val="24"/>
+        </w:rPr>
+        <w:t xml:space="preserve">Thereafter, {50 </w:t>
+      </w:r>
+      <w:proofErr w:type="spellStart"/>
+      <w:r>
+        <w:rPr>
+          <w:rFonts w:ascii="Lato" w:eastAsia="Times New Roman" w:hAnsi="Lato" w:cs="Lato"/>
+          <w:color w:val="000000"/>
+          <w:sz w:val="24"/>
+          <w:szCs w:val="24"/>
+        </w:rPr>
+        <w:t>ps|simulation</w:t>
+      </w:r>
+      <w:proofErr w:type="spellEnd"/>
+      <w:r>
+        <w:rPr>
+          <w:rFonts w:ascii="Lato" w:eastAsia="Times New Roman" w:hAnsi="Lato" w:cs="Lato"/>
+          <w:color w:val="000000"/>
+          <w:sz w:val="24"/>
+          <w:szCs w:val="24"/>
+        </w:rPr>
+        <w:t xml:space="preserve"> time} of {NVT|MD} simulations were conducted.</w:t>
       </w:r>
     </w:p>
     <w:p>
@@ -426,7 +955,37 @@
           <w:sz w:val="24"/>
           <w:szCs w:val="24"/>
         </w:rPr>
-        <w:t>The previous step is followed by {300 ps|simulation time} to adjust the density of the simulation box to a pressure of {1 atm|pres0} and to heat the system to {300 K|temp0}. During these steps, a harmonic potential with a force constant of {10 kcal mol</w:t>
+        <w:t xml:space="preserve">The previous step is followed by {300 </w:t>
+      </w:r>
+      <w:proofErr w:type="spellStart"/>
+      <w:r>
+        <w:rPr>
+          <w:rFonts w:ascii="Lato" w:eastAsia="Times New Roman" w:hAnsi="Lato" w:cs="Lato"/>
+          <w:color w:val="000000"/>
+          <w:sz w:val="24"/>
+          <w:szCs w:val="24"/>
+        </w:rPr>
+        <w:t>ps|simulation</w:t>
+      </w:r>
+      <w:proofErr w:type="spellEnd"/>
+      <w:r>
+        <w:rPr>
+          <w:rFonts w:ascii="Lato" w:eastAsia="Times New Roman" w:hAnsi="Lato" w:cs="Lato"/>
+          <w:color w:val="000000"/>
+          <w:sz w:val="24"/>
+          <w:szCs w:val="24"/>
+        </w:rPr>
+        <w:t xml:space="preserve"> time} to adjust the density of the simulation box to a pressure of {1 atm|pres0} and to heat the system to {300 K|temp0}. </w:t>
+      </w:r>
+      <w:r>
+        <w:rPr>
+          <w:rFonts w:ascii="Lato" w:eastAsia="Times New Roman" w:hAnsi="Lato" w:cs="Lato"/>
+          <w:color w:val="000000"/>
+          <w:sz w:val="24"/>
+          <w:szCs w:val="24"/>
+        </w:rPr>
+        <w:lastRenderedPageBreak/>
+        <w:t>During these steps, a harmonic potential with a force constant of {10 kcal mol</w:t>
       </w:r>
       <w:r>
         <w:rPr>
@@ -484,7 +1043,27 @@
           <w:sz w:val="24"/>
           <w:szCs w:val="24"/>
         </w:rPr>
-        <w:t>As the final step in thermalization, {300 ns|simulation time} {NVT|MD} simulations were performed.</w:t>
+        <w:t xml:space="preserve">As the final step in thermalization, {300 </w:t>
+      </w:r>
+      <w:proofErr w:type="spellStart"/>
+      <w:r>
+        <w:rPr>
+          <w:rFonts w:ascii="Lato" w:eastAsia="Times New Roman" w:hAnsi="Lato" w:cs="Lato"/>
+          <w:color w:val="000000"/>
+          <w:sz w:val="24"/>
+          <w:szCs w:val="24"/>
+        </w:rPr>
+        <w:t>ns|simulation</w:t>
+      </w:r>
+      <w:proofErr w:type="spellEnd"/>
+      <w:r>
+        <w:rPr>
+          <w:rFonts w:ascii="Lato" w:eastAsia="Times New Roman" w:hAnsi="Lato" w:cs="Lato"/>
+          <w:color w:val="000000"/>
+          <w:sz w:val="24"/>
+          <w:szCs w:val="24"/>
+        </w:rPr>
+        <w:t xml:space="preserve"> time} {NVT|MD} simulations were performed.</w:t>
       </w:r>
     </w:p>
     <w:p>
@@ -542,7 +1121,27 @@
           <w:sz w:val="24"/>
           <w:szCs w:val="24"/>
         </w:rPr>
-        <w:t>|restraint_wt} within the first {250 ns|simulation time}.</w:t>
+        <w:t xml:space="preserve">|restraint_wt} within the first {250 </w:t>
+      </w:r>
+      <w:proofErr w:type="spellStart"/>
+      <w:r>
+        <w:rPr>
+          <w:rFonts w:ascii="Lato" w:eastAsia="Times New Roman" w:hAnsi="Lato" w:cs="Lato"/>
+          <w:color w:val="000000"/>
+          <w:sz w:val="24"/>
+          <w:szCs w:val="24"/>
+        </w:rPr>
+        <w:t>ns|simulation</w:t>
+      </w:r>
+      <w:proofErr w:type="spellEnd"/>
+      <w:r>
+        <w:rPr>
+          <w:rFonts w:ascii="Lato" w:eastAsia="Times New Roman" w:hAnsi="Lato" w:cs="Lato"/>
+          <w:color w:val="000000"/>
+          <w:sz w:val="24"/>
+          <w:szCs w:val="24"/>
+        </w:rPr>
+        <w:t xml:space="preserve"> time}.</w:t>
       </w:r>
     </w:p>
     <w:p>
@@ -584,8 +1183,31 @@
           <w:sz w:val="24"/>
           <w:szCs w:val="24"/>
         </w:rPr>
-        <w:lastRenderedPageBreak/>
-        <w:t>&lt;Section|Production&gt;</w:t>
+        <w:t>&lt;</w:t>
+      </w:r>
+      <w:proofErr w:type="spellStart"/>
+      <w:r>
+        <w:rPr>
+          <w:rFonts w:ascii="Lato" w:eastAsia="Times New Roman" w:hAnsi="Lato" w:cs="Lato"/>
+          <w:b/>
+          <w:bCs/>
+          <w:color w:val="000000"/>
+          <w:sz w:val="24"/>
+          <w:szCs w:val="24"/>
+        </w:rPr>
+        <w:t>Section|Production</w:t>
+      </w:r>
+      <w:proofErr w:type="spellEnd"/>
+      <w:r>
+        <w:rPr>
+          <w:rFonts w:ascii="Lato" w:eastAsia="Times New Roman" w:hAnsi="Lato" w:cs="Lato"/>
+          <w:b/>
+          <w:bCs/>
+          <w:color w:val="000000"/>
+          <w:sz w:val="24"/>
+          <w:szCs w:val="24"/>
+        </w:rPr>
+        <w:t>&gt;</w:t>
       </w:r>
     </w:p>
     <w:p>
@@ -625,7 +1247,27 @@
           <w:sz w:val="24"/>
           <w:szCs w:val="24"/>
         </w:rPr>
-        <w:t>For each production run, simulations of {1 µs|simulation time} were performed.</w:t>
+        <w:t>For each production run, simulations of {1 µ</w:t>
+      </w:r>
+      <w:proofErr w:type="spellStart"/>
+      <w:r>
+        <w:rPr>
+          <w:rFonts w:ascii="Lato" w:eastAsia="Times New Roman" w:hAnsi="Lato" w:cs="Lato"/>
+          <w:color w:val="000000"/>
+          <w:sz w:val="24"/>
+          <w:szCs w:val="24"/>
+        </w:rPr>
+        <w:t>s|simulation</w:t>
+      </w:r>
+      <w:proofErr w:type="spellEnd"/>
+      <w:r>
+        <w:rPr>
+          <w:rFonts w:ascii="Lato" w:eastAsia="Times New Roman" w:hAnsi="Lato" w:cs="Lato"/>
+          <w:color w:val="000000"/>
+          <w:sz w:val="24"/>
+          <w:szCs w:val="24"/>
+        </w:rPr>
+        <w:t xml:space="preserve"> time} were performed.</w:t>
       </w:r>
     </w:p>
     <w:p/>

</xml_diff>